<commit_message>
i added a smile on the first page
</commit_message>
<xml_diff>
--- a/Tendentsii_na_rynke_truda_Романчук_8В32.docx
+++ b/Tendentsii_na_rynke_truda_Романчук_8В32.docx
@@ -15,6 +15,13 @@
     <w:p>
       <w:pPr>
         <w:pStyle w:val="ae"/>
+      </w:pPr>
+    </w:p>
+    <w:p>
+      <w:pPr>
+        <w:rPr>
+          <w:lang w:val="en-US" w:eastAsia="zh-CN"/>
+        </w:rPr>
         <w:sectPr>
           <w:headerReference w:type="even" r:id="rId7"/>
           <w:headerReference w:type="default" r:id="rId8"/>
@@ -28,9 +35,35 @@
           <w:docGrid w:linePitch="360"/>
         </w:sectPr>
       </w:pPr>
+      <w:r>
+        <w:rPr>
+          <mc:AlternateContent>
+            <mc:Choice Requires="w16se"/>
+            <mc:Fallback>
+              <w:rFonts w:ascii="Segoe UI Emoji" w:eastAsia="Segoe UI Emoji" w:hAnsi="Segoe UI Emoji" w:cs="Segoe UI Emoji"/>
+            </mc:Fallback>
+          </mc:AlternateContent>
+          <w:lang w:val="en-US" w:eastAsia="zh-CN"/>
+        </w:rPr>
+        <mc:AlternateContent>
+          <mc:Choice Requires="w16se">
+            <w16se:symEx w16se:font="Segoe UI Emoji" w16se:char="1F60A"/>
+          </mc:Choice>
+          <mc:Fallback>
+            <w:t>😊</w:t>
+          </mc:Fallback>
+        </mc:AlternateContent>
+      </w:r>
     </w:p>
     <w:sdt>
       <w:sdtPr>
+        <w:rPr>
+          <w:rFonts w:ascii="Times New Roman" w:eastAsia="Times New Roman" w:hAnsi="Times New Roman" w:cs="Times New Roman"/>
+          <w:color w:val="auto"/>
+          <w:sz w:val="28"/>
+          <w:szCs w:val="28"/>
+          <w:lang w:eastAsia="en-US"/>
+        </w:rPr>
         <w:id w:val="820619038"/>
         <w:docPartObj>
           <w:docPartGallery w:val="Table of Contents"/>
@@ -39,13 +72,8 @@
       </w:sdtPr>
       <w:sdtEndPr>
         <w:rPr>
-          <w:rFonts w:ascii="Times New Roman" w:eastAsia="Times New Roman" w:hAnsi="Times New Roman" w:cs="Times New Roman"/>
           <w:b/>
           <w:bCs/>
-          <w:color w:val="auto"/>
-          <w:sz w:val="28"/>
-          <w:szCs w:val="28"/>
-          <w:lang w:eastAsia="en-US"/>
         </w:rPr>
       </w:sdtEndPr>
       <w:sdtContent>
@@ -400,50 +428,12 @@
         <w:t>15</w:t>
       </w:r>
       <w:r>
-        <w:t xml:space="preserve">-72 лет (занятые + безработные) составила 74,8 </w:t>
-      </w:r>
-      <w:proofErr w:type="spellStart"/>
-      <w:proofErr w:type="gramStart"/>
-      <w:r>
-        <w:t>млн.человек</w:t>
-      </w:r>
-      <w:proofErr w:type="spellEnd"/>
-      <w:proofErr w:type="gramEnd"/>
-      <w:r>
-        <w:t>. Уровень экономической активности населения в возрасте 15-72 лет (отношение численности экономически активного населения к общей численности населения данной возрастной группы) составил 67,4%.</w:t>
+        <w:t>-72 лет (занятые + безработные) составила 74,8 млн.человек. Уровень экономической активности населения в возрасте 15-72 лет (отношение численности экономически активного населения к общей численности населения данной возрастной группы) составил 67,4%.</w:t>
       </w:r>
     </w:p>
     <w:p>
       <w:r>
-        <w:t xml:space="preserve">В численности экономически активного населения 69,9 </w:t>
-      </w:r>
-      <w:proofErr w:type="spellStart"/>
-      <w:proofErr w:type="gramStart"/>
-      <w:r>
-        <w:t>млн.человек</w:t>
-      </w:r>
-      <w:proofErr w:type="spellEnd"/>
-      <w:proofErr w:type="gramEnd"/>
-      <w:r>
-        <w:t xml:space="preserve"> классифицировались как занятые экономической деятельностью и 4,9 </w:t>
-      </w:r>
-      <w:proofErr w:type="spellStart"/>
-      <w:r>
-        <w:t>млн.человек</w:t>
-      </w:r>
-      <w:proofErr w:type="spellEnd"/>
-      <w:r>
-        <w:t xml:space="preserve"> - как безработные с применением критериев МОТ (то есть не имели работы или доходного занятия, искали работу и были готовы приступить к ней в обследуемую неделю). По сравнению с I кварталом 2011г. численность занятого населения увеличилась на 0,5 млн. человек, или на 0,7%, численность безработных сократилась на 0,7 </w:t>
-      </w:r>
-      <w:proofErr w:type="spellStart"/>
-      <w:proofErr w:type="gramStart"/>
-      <w:r>
-        <w:t>млн.человек</w:t>
-      </w:r>
-      <w:proofErr w:type="spellEnd"/>
-      <w:proofErr w:type="gramEnd"/>
-      <w:r>
-        <w:t>, или на 13,3%.</w:t>
+        <w:t>В численности экономически активного населения 69,9 млн.человек классифицировались как занятые экономической деятельностью и 4,9 млн.человек - как безработные с применением критериев МОТ (то есть не имели работы или доходного занятия, искали работу и были готовы приступить к ней в обследуемую неделю). По сравнению с I кварталом 2011г. численность занятого населения увеличилась на 0,5 млн. человек, или на 0,7%, численность безработных сократилась на 0,7 млн.человек, или на 13,3%.</w:t>
       </w:r>
     </w:p>
     <w:p>
@@ -810,15 +800,7 @@
         <w:t xml:space="preserve">. </w:t>
       </w:r>
       <w:r>
-        <w:t xml:space="preserve">Экономическая активность населения в возрасте 15-72 </w:t>
-      </w:r>
-      <w:proofErr w:type="gramStart"/>
-      <w:r>
-        <w:t>лет ,</w:t>
-      </w:r>
-      <w:proofErr w:type="gramEnd"/>
-      <w:r>
-        <w:t> имеющего профессиональное образование, по профессиям и специальностям по диплому</w:t>
+        <w:t>Экономическая активность населения в возрасте 15-72 лет , имеющего профессиональное образование, по профессиям и специальностям по диплому</w:t>
       </w:r>
       <w:r>
         <w:t xml:space="preserve"> </w:t>
@@ -893,20 +875,8 @@
                 <w:sz w:val="22"/>
                 <w:szCs w:val="22"/>
               </w:rPr>
-              <w:t xml:space="preserve">Экономически активное население, </w:t>
-            </w:r>
-            <w:proofErr w:type="spellStart"/>
-            <w:proofErr w:type="gramStart"/>
-            <w:r>
-              <w:rPr>
-                <w:rFonts w:asciiTheme="minorHAnsi" w:hAnsiTheme="minorHAnsi" w:cstheme="minorHAnsi"/>
-                <w:sz w:val="22"/>
-                <w:szCs w:val="22"/>
-              </w:rPr>
-              <w:t>тыс.человек</w:t>
-            </w:r>
-            <w:proofErr w:type="spellEnd"/>
-            <w:proofErr w:type="gramEnd"/>
+              <w:t>Экономически активное население, тыс.человек</w:t>
+            </w:r>
           </w:p>
         </w:tc>
         <w:tc>
@@ -1788,18 +1758,8 @@
                 <w:sz w:val="22"/>
                 <w:szCs w:val="22"/>
               </w:rPr>
-              <w:t xml:space="preserve">образование и </w:t>
-            </w:r>
-            <w:proofErr w:type="spellStart"/>
-            <w:r>
-              <w:rPr>
-                <w:rFonts w:asciiTheme="minorHAnsi" w:hAnsiTheme="minorHAnsi" w:cstheme="minorHAnsi"/>
-                <w:sz w:val="22"/>
-                <w:szCs w:val="22"/>
-              </w:rPr>
-              <w:t>педогогика</w:t>
-            </w:r>
-            <w:proofErr w:type="spellEnd"/>
+              <w:t>образование и педогогика</w:t>
+            </w:r>
           </w:p>
         </w:tc>
         <w:tc>
@@ -2747,17 +2707,8 @@
                 <w:szCs w:val="22"/>
               </w:rPr>
               <w:br/>
-            </w:r>
-            <w:proofErr w:type="spellStart"/>
-            <w:r>
-              <w:rPr>
-                <w:rFonts w:asciiTheme="minorHAnsi" w:hAnsiTheme="minorHAnsi" w:cstheme="minorHAnsi"/>
-                <w:sz w:val="22"/>
-                <w:szCs w:val="22"/>
-              </w:rPr>
               <w:t>материалообработка</w:t>
             </w:r>
-            <w:proofErr w:type="spellEnd"/>
           </w:p>
         </w:tc>
         <w:tc>
@@ -3740,6 +3691,7 @@
         <w:docPartUnique/>
       </w:docPartObj>
     </w:sdtPr>
+    <w:sdtEndPr/>
     <w:sdtContent>
       <w:p>
         <w:pPr>
@@ -4008,6 +3960,7 @@
     <w:lsdException w:name="HTML Sample" w:semiHidden="1" w:unhideWhenUsed="1"/>
     <w:lsdException w:name="HTML Typewriter" w:semiHidden="1" w:unhideWhenUsed="1"/>
     <w:lsdException w:name="HTML Variable" w:semiHidden="1" w:unhideWhenUsed="1"/>
+    <w:lsdException w:name="Normal Table" w:semiHidden="1" w:unhideWhenUsed="1"/>
     <w:lsdException w:name="annotation subject" w:semiHidden="1" w:unhideWhenUsed="1"/>
     <w:lsdException w:name="No List" w:semiHidden="1" w:unhideWhenUsed="1"/>
     <w:lsdException w:name="Outline List 1" w:semiHidden="1" w:unhideWhenUsed="1"/>
@@ -4054,8 +4007,10 @@
     <w:lsdException w:name="Table Subtle 2" w:semiHidden="1" w:unhideWhenUsed="1"/>
     <w:lsdException w:name="Table Web 1" w:semiHidden="1" w:unhideWhenUsed="1"/>
     <w:lsdException w:name="Table Web 2" w:semiHidden="1" w:unhideWhenUsed="1"/>
+    <w:lsdException w:name="Table Web 3" w:semiHidden="1" w:unhideWhenUsed="1"/>
     <w:lsdException w:name="Balloon Text" w:semiHidden="1" w:unhideWhenUsed="1"/>
     <w:lsdException w:name="Table Grid" w:uiPriority="59"/>
+    <w:lsdException w:name="Table Theme" w:semiHidden="1" w:unhideWhenUsed="1"/>
     <w:lsdException w:name="Placeholder Text" w:semiHidden="1"/>
     <w:lsdException w:name="No Spacing" w:uiPriority="1" w:qFormat="1"/>
     <w:lsdException w:name="Light Shading" w:uiPriority="60"/>
@@ -4492,6 +4447,7 @@
     <w:rPr>
       <w:sz w:val="22"/>
       <w:szCs w:val="22"/>
+      <w:lang w:eastAsia="zh-CN"/>
     </w:rPr>
     <w:tblPr/>
     <w:tcPr>

</xml_diff>

<commit_message>
i erased the smile
</commit_message>
<xml_diff>
--- a/Tendentsii_na_rynke_truda_Романчук_8В32.docx
+++ b/Tendentsii_na_rynke_truda_Романчук_8В32.docx
@@ -11,11 +11,6 @@
         <w:t>Тенденции на рынке труда</w:t>
       </w:r>
       <w:bookmarkEnd w:id="0"/>
-    </w:p>
-    <w:p>
-      <w:pPr>
-        <w:pStyle w:val="ae"/>
-      </w:pPr>
     </w:p>
     <w:p>
       <w:pPr>
@@ -35,25 +30,6 @@
           <w:docGrid w:linePitch="360"/>
         </w:sectPr>
       </w:pPr>
-      <w:r>
-        <w:rPr>
-          <mc:AlternateContent>
-            <mc:Choice Requires="w16se"/>
-            <mc:Fallback>
-              <w:rFonts w:ascii="Segoe UI Emoji" w:eastAsia="Segoe UI Emoji" w:hAnsi="Segoe UI Emoji" w:cs="Segoe UI Emoji"/>
-            </mc:Fallback>
-          </mc:AlternateContent>
-          <w:lang w:val="en-US" w:eastAsia="zh-CN"/>
-        </w:rPr>
-        <mc:AlternateContent>
-          <mc:Choice Requires="w16se">
-            <w16se:symEx w16se:font="Segoe UI Emoji" w16se:char="1F60A"/>
-          </mc:Choice>
-          <mc:Fallback>
-            <w:t>😊</w:t>
-          </mc:Fallback>
-        </mc:AlternateContent>
-      </w:r>
     </w:p>
     <w:sdt>
       <w:sdtPr>
@@ -428,12 +404,50 @@
         <w:t>15</w:t>
       </w:r>
       <w:r>
-        <w:t>-72 лет (занятые + безработные) составила 74,8 млн.человек. Уровень экономической активности населения в возрасте 15-72 лет (отношение численности экономически активного населения к общей численности населения данной возрастной группы) составил 67,4%.</w:t>
+        <w:t xml:space="preserve">-72 лет (занятые + безработные) составила 74,8 </w:t>
+      </w:r>
+      <w:proofErr w:type="spellStart"/>
+      <w:proofErr w:type="gramStart"/>
+      <w:r>
+        <w:t>млн.человек</w:t>
+      </w:r>
+      <w:proofErr w:type="spellEnd"/>
+      <w:proofErr w:type="gramEnd"/>
+      <w:r>
+        <w:t>. Уровень экономической активности населения в возрасте 15-72 лет (отношение численности экономически активного населения к общей численности населения данной возрастной группы) составил 67,4%.</w:t>
       </w:r>
     </w:p>
     <w:p>
       <w:r>
-        <w:t>В численности экономически активного населения 69,9 млн.человек классифицировались как занятые экономической деятельностью и 4,9 млн.человек - как безработные с применением критериев МОТ (то есть не имели работы или доходного занятия, искали работу и были готовы приступить к ней в обследуемую неделю). По сравнению с I кварталом 2011г. численность занятого населения увеличилась на 0,5 млн. человек, или на 0,7%, численность безработных сократилась на 0,7 млн.человек, или на 13,3%.</w:t>
+        <w:t xml:space="preserve">В численности экономически активного населения 69,9 </w:t>
+      </w:r>
+      <w:proofErr w:type="spellStart"/>
+      <w:proofErr w:type="gramStart"/>
+      <w:r>
+        <w:t>млн.человек</w:t>
+      </w:r>
+      <w:proofErr w:type="spellEnd"/>
+      <w:proofErr w:type="gramEnd"/>
+      <w:r>
+        <w:t xml:space="preserve"> классифицировались как занятые экономической деятельностью и 4,9 </w:t>
+      </w:r>
+      <w:proofErr w:type="spellStart"/>
+      <w:r>
+        <w:t>млн.человек</w:t>
+      </w:r>
+      <w:proofErr w:type="spellEnd"/>
+      <w:r>
+        <w:t xml:space="preserve"> - как безработные с применением критериев МОТ (то есть не имели работы или доходного занятия, искали работу и были готовы приступить к ней в обследуемую неделю). По сравнению с I кварталом 2011г. численность занятого населения увеличилась на 0,5 млн. человек, или на 0,7%, численность безработных сократилась на 0,7 </w:t>
+      </w:r>
+      <w:proofErr w:type="spellStart"/>
+      <w:proofErr w:type="gramStart"/>
+      <w:r>
+        <w:t>млн.человек</w:t>
+      </w:r>
+      <w:proofErr w:type="spellEnd"/>
+      <w:proofErr w:type="gramEnd"/>
+      <w:r>
+        <w:t>, или на 13,3%.</w:t>
       </w:r>
     </w:p>
     <w:p>
@@ -800,7 +814,15 @@
         <w:t xml:space="preserve">. </w:t>
       </w:r>
       <w:r>
-        <w:t>Экономическая активность населения в возрасте 15-72 лет , имеющего профессиональное образование, по профессиям и специальностям по диплому</w:t>
+        <w:t xml:space="preserve">Экономическая активность населения в возрасте 15-72 </w:t>
+      </w:r>
+      <w:proofErr w:type="gramStart"/>
+      <w:r>
+        <w:t>лет ,</w:t>
+      </w:r>
+      <w:proofErr w:type="gramEnd"/>
+      <w:r>
+        <w:t> имеющего профессиональное образование, по профессиям и специальностям по диплому</w:t>
       </w:r>
       <w:r>
         <w:t xml:space="preserve"> </w:t>
@@ -875,8 +897,20 @@
                 <w:sz w:val="22"/>
                 <w:szCs w:val="22"/>
               </w:rPr>
-              <w:t>Экономически активное население, тыс.человек</w:t>
-            </w:r>
+              <w:t xml:space="preserve">Экономически активное население, </w:t>
+            </w:r>
+            <w:proofErr w:type="spellStart"/>
+            <w:proofErr w:type="gramStart"/>
+            <w:r>
+              <w:rPr>
+                <w:rFonts w:asciiTheme="minorHAnsi" w:hAnsiTheme="minorHAnsi" w:cstheme="minorHAnsi"/>
+                <w:sz w:val="22"/>
+                <w:szCs w:val="22"/>
+              </w:rPr>
+              <w:t>тыс.человек</w:t>
+            </w:r>
+            <w:proofErr w:type="spellEnd"/>
+            <w:proofErr w:type="gramEnd"/>
           </w:p>
         </w:tc>
         <w:tc>
@@ -1758,8 +1792,18 @@
                 <w:sz w:val="22"/>
                 <w:szCs w:val="22"/>
               </w:rPr>
-              <w:t>образование и педогогика</w:t>
-            </w:r>
+              <w:t xml:space="preserve">образование и </w:t>
+            </w:r>
+            <w:proofErr w:type="spellStart"/>
+            <w:r>
+              <w:rPr>
+                <w:rFonts w:asciiTheme="minorHAnsi" w:hAnsiTheme="minorHAnsi" w:cstheme="minorHAnsi"/>
+                <w:sz w:val="22"/>
+                <w:szCs w:val="22"/>
+              </w:rPr>
+              <w:t>педогогика</w:t>
+            </w:r>
+            <w:proofErr w:type="spellEnd"/>
           </w:p>
         </w:tc>
         <w:tc>
@@ -2707,8 +2751,17 @@
                 <w:szCs w:val="22"/>
               </w:rPr>
               <w:br/>
+            </w:r>
+            <w:proofErr w:type="spellStart"/>
+            <w:r>
+              <w:rPr>
+                <w:rFonts w:asciiTheme="minorHAnsi" w:hAnsiTheme="minorHAnsi" w:cstheme="minorHAnsi"/>
+                <w:sz w:val="22"/>
+                <w:szCs w:val="22"/>
+              </w:rPr>
               <w:t>материалообработка</w:t>
             </w:r>
+            <w:proofErr w:type="spellEnd"/>
           </w:p>
         </w:tc>
         <w:tc>

</xml_diff>